<commit_message>
Added application view to User_Guid.docx.
</commit_message>
<xml_diff>
--- a/User_Guide.docx
+++ b/User_Guide.docx
@@ -1,6 +1,6 @@
 
 <file path=word/document.xml><?xml version="1.0" encoding="utf-8"?>
-<w:document xmlns:ve="http://schemas.openxmlformats.org/markup-compatibility/2006" xmlns:o="urn:schemas-microsoft-com:office:office" xmlns:r="http://schemas.openxmlformats.org/officeDocument/2006/relationships" xmlns:m="http://schemas.openxmlformats.org/officeDocument/2006/math" xmlns:v="urn:schemas-microsoft-com:vml" xmlns:wp="http://schemas.openxmlformats.org/drawingml/2006/wordprocessingDrawing" xmlns:w10="urn:schemas-microsoft-com:office:word" xmlns:w="http://schemas.openxmlformats.org/wordprocessingml/2006/main" xmlns:wne="http://schemas.microsoft.com/office/word/2006/wordml">
+<w:document xmlns:wpc="http://schemas.microsoft.com/office/word/2010/wordprocessingCanvas" xmlns:mc="http://schemas.openxmlformats.org/markup-compatibility/2006" xmlns:o="urn:schemas-microsoft-com:office:office" xmlns:r="http://schemas.openxmlformats.org/officeDocument/2006/relationships" xmlns:m="http://schemas.openxmlformats.org/officeDocument/2006/math" xmlns:v="urn:schemas-microsoft-com:vml" xmlns:wp14="http://schemas.microsoft.com/office/word/2010/wordprocessingDrawing" xmlns:wp="http://schemas.openxmlformats.org/drawingml/2006/wordprocessingDrawing" xmlns:w10="urn:schemas-microsoft-com:office:word" xmlns:w="http://schemas.openxmlformats.org/wordprocessingml/2006/main" xmlns:w14="http://schemas.microsoft.com/office/word/2010/wordml" xmlns:wpg="http://schemas.microsoft.com/office/word/2010/wordprocessingGroup" xmlns:wpi="http://schemas.microsoft.com/office/word/2010/wordprocessingInk" xmlns:wne="http://schemas.microsoft.com/office/word/2006/wordml" xmlns:wps="http://schemas.microsoft.com/office/word/2010/wordprocessingShape" mc:Ignorable="w14 wp14">
   <w:body>
     <w:p>
       <w:pPr>
@@ -199,22 +199,21 @@
     </w:p>
     <w:sdt>
       <w:sdtPr>
+        <w:rPr>
+          <w:rFonts w:asciiTheme="minorHAnsi" w:eastAsiaTheme="minorHAnsi" w:hAnsiTheme="minorHAnsi" w:cstheme="minorBidi"/>
+          <w:b w:val="0"/>
+          <w:bCs w:val="0"/>
+          <w:color w:val="auto"/>
+          <w:sz w:val="28"/>
+          <w:szCs w:val="22"/>
+        </w:rPr>
         <w:id w:val="-1524282030"/>
         <w:docPartObj>
           <w:docPartGallery w:val="Table of Contents"/>
           <w:docPartUnique/>
         </w:docPartObj>
       </w:sdtPr>
-      <w:sdtEndPr>
-        <w:rPr>
-          <w:rFonts w:asciiTheme="minorHAnsi" w:eastAsiaTheme="minorHAnsi" w:hAnsiTheme="minorHAnsi" w:cstheme="minorBidi"/>
-          <w:b w:val="0"/>
-          <w:bCs w:val="0"/>
-          <w:color w:val="auto"/>
-          <w:sz w:val="28"/>
-          <w:szCs w:val="22"/>
-        </w:rPr>
-      </w:sdtEndPr>
+      <w:sdtEndPr/>
       <w:sdtContent>
         <w:p>
           <w:pPr>
@@ -804,13 +803,8 @@
           <w:numId w:val="2"/>
         </w:numPr>
       </w:pPr>
-      <w:proofErr w:type="spellStart"/>
-      <w:r>
-        <w:t>Bluetooth</w:t>
-      </w:r>
-      <w:proofErr w:type="spellEnd"/>
-      <w:r>
-        <w:t xml:space="preserve"> w wersji 4.1 lub nowszy</w:t>
+      <w:r>
+        <w:t>Bluetooth w wersji 4.1 lub nowszy</w:t>
       </w:r>
     </w:p>
     <w:p>
@@ -823,15 +817,15 @@
       </w:pPr>
       <w:proofErr w:type="spellStart"/>
       <w:r>
-        <w:t>Wi-Fi</w:t>
+        <w:t>Wi</w:t>
       </w:r>
       <w:proofErr w:type="spellEnd"/>
       <w:r>
-        <w:t xml:space="preserve"> (Internet) w celu zainstalowania aplikacji(instalacja może się także odbyć bez konieczności dostępu </w:t>
+        <w:t>-Fi (Internet) w celu zainstalowania aplikacji(instalacja może się także odbyć bez konieczności dostępu on-</w:t>
       </w:r>
       <w:proofErr w:type="spellStart"/>
       <w:r>
-        <w:t>on-line</w:t>
+        <w:t>line</w:t>
       </w:r>
       <w:proofErr w:type="spellEnd"/>
       <w:r>
@@ -858,7 +852,7 @@
       <w:pPr>
         <w:ind w:firstLine="360"/>
       </w:pPr>
-      <w:hyperlink r:id="rId6" w:history="1">
+      <w:hyperlink r:id="rId7" w:history="1">
         <w:r>
           <w:rPr>
             <w:rStyle w:val="Hipercze"/>
@@ -1024,14 +1018,45 @@
         <w:t xml:space="preserve"> opracowano w celu stworzenia interfejsu użytkownika umożliwiającego sterowanie dedykowanym pojazdem wyposażonym</w:t>
       </w:r>
       <w:r>
-        <w:t xml:space="preserve"> w moduł </w:t>
+        <w:t xml:space="preserve"> w moduł B</w:t>
+      </w:r>
+      <w:r>
+        <w:t>luetooth.</w:t>
+      </w:r>
+      <w:r>
+        <w:t xml:space="preserve"> </w:t>
+      </w:r>
+    </w:p>
+    <w:p>
+      <w:pPr>
+        <w:ind w:firstLine="360"/>
+      </w:pPr>
+      <w:r>
+        <w:t>Nowoczesny design i obfita funkcjonalność umożliwi Ci powrót do czasów dzieciństwa i zanurzenie się w beztroskiej zabawie. Dostępna technologia sprawi, iż nawet bardziej wymagający użytkownicy znajdą w niniejszym produkcie coś dla siebie. Idealnie nadaje się on bowiem zarówno jako prezent dla domorosłych amatorów dobrej zabawy jak i osób zafascynowanych modelarstwem czy kolekcjonerstwem.</w:t>
+      </w:r>
+    </w:p>
+    <w:p>
+      <w:pPr>
+        <w:ind w:firstLine="360"/>
+      </w:pPr>
+      <w:r>
+        <w:t xml:space="preserve">Aplikacja </w:t>
+      </w:r>
+      <w:r>
+        <w:rPr>
+          <w:color w:val="FF0000"/>
+        </w:rPr>
+        <w:t>Autko</w:t>
+      </w:r>
+      <w:r>
+        <w:t xml:space="preserve"> zapewnia łatwość podstawowej jak i bardziej zaawansowanej kontroli nad dedykowanym pojazdem </w:t>
       </w:r>
       <w:proofErr w:type="spellStart"/>
       <w:r>
-        <w:t>B</w:t>
-      </w:r>
-      <w:r>
-        <w:t>luetooth</w:t>
+        <w:rPr>
+          <w:color w:val="FF0000"/>
+        </w:rPr>
+        <w:t>myAutko</w:t>
       </w:r>
       <w:proofErr w:type="spellEnd"/>
       <w:r>
@@ -1040,48 +1065,38 @@
       <w:r>
         <w:t xml:space="preserve"> </w:t>
       </w:r>
+      <w:r>
+        <w:t>Mnogość opcji umożliwia dostosowanie i odpowiednie spersonalizowanie działania nawet dla najbardziej wymagających użytkowników.</w:t>
+      </w:r>
     </w:p>
     <w:p>
       <w:pPr>
         <w:ind w:firstLine="360"/>
       </w:pPr>
-      <w:r>
-        <w:t>Nowoczesny design i obfita funkcjonalność umożliwi Ci powrót do czasów dzieciństwa i zanurzenie się w beztroskiej zabawie. Dostępna technologia sprawi, iż nawet bardziej wymagający użytkownicy znajdą w niniejszym produkcie coś dla siebie. Idealnie nadaje się on bowiem zarówno jako prezent dla domorosłych amatorów dobrej zabawy jak i osób zafascynowanych modelarstwem czy kolekcjonerstwem.</w:t>
-      </w:r>
     </w:p>
     <w:p>
       <w:pPr>
         <w:ind w:firstLine="360"/>
       </w:pPr>
       <w:r>
-        <w:t xml:space="preserve">Aplikacja </w:t>
-      </w:r>
-      <w:r>
-        <w:rPr>
-          <w:color w:val="FF0000"/>
-        </w:rPr>
-        <w:t>Autko</w:t>
-      </w:r>
-      <w:r>
-        <w:t xml:space="preserve"> zapewnia łatwość podstawowej jak i bardziej zaawansowanej kontroli nad dedykowanym pojazdem </w:t>
+        <w:t xml:space="preserve">Aplikacja jest dostępna w Sklepie Play. Cały czas trwają pracę nad dostępnością wersji na system IOS w sklepie </w:t>
       </w:r>
       <w:proofErr w:type="spellStart"/>
       <w:r>
-        <w:rPr>
-          <w:color w:val="FF0000"/>
-        </w:rPr>
-        <w:t>myAutko</w:t>
+        <w:t>App</w:t>
       </w:r>
       <w:proofErr w:type="spellEnd"/>
       <w:r>
+        <w:t xml:space="preserve"> </w:t>
+      </w:r>
+      <w:proofErr w:type="spellStart"/>
+      <w:r>
+        <w:t>Store</w:t>
+      </w:r>
+      <w:proofErr w:type="spellEnd"/>
+      <w:r>
         <w:t>.</w:t>
       </w:r>
-      <w:r>
-        <w:t xml:space="preserve"> </w:t>
-      </w:r>
-      <w:r>
-        <w:t>Mnogość opcji umożliwia dostosowanie i odpowiednie spersonalizowanie działania nawet dla najbardziej wymagających użytkowników.</w:t>
-      </w:r>
     </w:p>
     <w:p>
       <w:pPr>
@@ -1093,43 +1108,14 @@
         <w:ind w:firstLine="360"/>
       </w:pPr>
       <w:r>
-        <w:t xml:space="preserve">Aplikacja jest dostępna w Sklepie Play. Cały czas trwają pracę nad dostępnością wersji na system IOS w sklepie </w:t>
-      </w:r>
-      <w:proofErr w:type="spellStart"/>
-      <w:r>
-        <w:t>App</w:t>
-      </w:r>
-      <w:proofErr w:type="spellEnd"/>
-      <w:r>
-        <w:t xml:space="preserve"> </w:t>
-      </w:r>
-      <w:proofErr w:type="spellStart"/>
-      <w:r>
-        <w:t>Store</w:t>
-      </w:r>
-      <w:proofErr w:type="spellEnd"/>
-      <w:r>
-        <w:t>.</w:t>
+        <w:t>W celu zakupienia dedykowanego produktu zachęcamy do odwiedzenia poniższego linku:</w:t>
       </w:r>
     </w:p>
     <w:p>
       <w:pPr>
         <w:ind w:firstLine="360"/>
       </w:pPr>
-    </w:p>
-    <w:p>
-      <w:pPr>
-        <w:ind w:firstLine="360"/>
-      </w:pPr>
-      <w:r>
-        <w:t>W celu zakupienia dedykowanego produktu zachęcamy do odwiedzenia poniższego linku:</w:t>
-      </w:r>
-    </w:p>
-    <w:p>
-      <w:pPr>
-        <w:ind w:firstLine="360"/>
-      </w:pPr>
-      <w:hyperlink r:id="rId7" w:history="1">
+      <w:hyperlink r:id="rId8" w:history="1">
         <w:r>
           <w:rPr>
             <w:rStyle w:val="Hipercze"/>
@@ -1163,7 +1149,7 @@
       <w:pPr>
         <w:ind w:firstLine="360"/>
       </w:pPr>
-      <w:hyperlink r:id="rId8" w:history="1">
+      <w:hyperlink r:id="rId9" w:history="1">
         <w:r>
           <w:rPr>
             <w:rStyle w:val="Hipercze"/>
@@ -1203,6 +1189,495 @@
       </w:r>
       <w:bookmarkEnd w:id="3"/>
     </w:p>
+    <w:p>
+      <w:pPr>
+        <w:ind w:firstLine="360"/>
+        <w:rPr>
+          <w:sz w:val="24"/>
+          <w:szCs w:val="24"/>
+        </w:rPr>
+      </w:pPr>
+      <w:bookmarkStart w:id="4" w:name="_GoBack"/>
+      <w:bookmarkEnd w:id="4"/>
+      <w:r>
+        <w:rPr>
+          <w:sz w:val="24"/>
+          <w:szCs w:val="24"/>
+        </w:rPr>
+        <w:t>Samochodzik będzie sterowany z wykorzystaniem smartfona z systemem Android, na którym będzie działała napisana przez nas aplikacja.</w:t>
+      </w:r>
+    </w:p>
+    <w:p>
+      <w:pPr>
+        <w:rPr>
+          <w:sz w:val="24"/>
+          <w:szCs w:val="24"/>
+        </w:rPr>
+      </w:pPr>
+    </w:p>
+    <w:p>
+      <w:pPr>
+        <w:rPr>
+          <w:sz w:val="24"/>
+          <w:szCs w:val="24"/>
+        </w:rPr>
+      </w:pPr>
+    </w:p>
+    <w:p>
+      <w:pPr>
+        <w:rPr>
+          <w:sz w:val="24"/>
+          <w:szCs w:val="24"/>
+        </w:rPr>
+      </w:pPr>
+      <w:r>
+        <w:rPr>
+          <w:sz w:val="24"/>
+          <w:szCs w:val="24"/>
+        </w:rPr>
+        <w:t>Opis działania aplikacji</w:t>
+      </w:r>
+    </w:p>
+    <w:p>
+      <w:pPr>
+        <w:rPr>
+          <w:sz w:val="24"/>
+          <w:szCs w:val="24"/>
+        </w:rPr>
+      </w:pPr>
+    </w:p>
+    <w:p>
+      <w:pPr>
+        <w:keepNext/>
+        <w:jc w:val="center"/>
+        <w:rPr>
+          <w:sz w:val="20"/>
+          <w:szCs w:val="20"/>
+        </w:rPr>
+      </w:pPr>
+      <w:r>
+        <w:rPr>
+          <w:noProof/>
+          <w:sz w:val="24"/>
+          <w:szCs w:val="24"/>
+          <w:lang w:eastAsia="pl-PL"/>
+        </w:rPr>
+        <w:drawing>
+          <wp:inline distT="0" distB="0" distL="0" distR="0">
+            <wp:extent cx="3242945" cy="4504055"/>
+            <wp:effectExtent l="0" t="0" r="0" b="0"/>
+            <wp:docPr id="4" name="Obraz 4"/>
+            <wp:cNvGraphicFramePr>
+              <a:graphicFrameLocks xmlns:a="http://schemas.openxmlformats.org/drawingml/2006/main" noChangeAspect="1"/>
+            </wp:cNvGraphicFramePr>
+            <a:graphic xmlns:a="http://schemas.openxmlformats.org/drawingml/2006/main">
+              <a:graphicData uri="http://schemas.openxmlformats.org/drawingml/2006/picture">
+                <pic:pic xmlns:pic="http://schemas.openxmlformats.org/drawingml/2006/picture">
+                  <pic:nvPicPr>
+                    <pic:cNvPr id="0" name="Obraz 10"/>
+                    <pic:cNvPicPr>
+                      <a:picLocks noChangeAspect="1" noChangeArrowheads="1"/>
+                    </pic:cNvPicPr>
+                  </pic:nvPicPr>
+                  <pic:blipFill>
+                    <a:blip r:embed="rId10">
+                      <a:extLst>
+                        <a:ext uri="{28A0092B-C50C-407E-A947-70E740481C1C}">
+                          <a14:useLocalDpi xmlns:a14="http://schemas.microsoft.com/office/drawing/2010/main" val="0"/>
+                        </a:ext>
+                      </a:extLst>
+                    </a:blip>
+                    <a:srcRect/>
+                    <a:stretch>
+                      <a:fillRect/>
+                    </a:stretch>
+                  </pic:blipFill>
+                  <pic:spPr bwMode="auto">
+                    <a:xfrm>
+                      <a:off x="0" y="0"/>
+                      <a:ext cx="3242945" cy="4504055"/>
+                    </a:xfrm>
+                    <a:prstGeom prst="rect">
+                      <a:avLst/>
+                    </a:prstGeom>
+                    <a:noFill/>
+                    <a:ln>
+                      <a:noFill/>
+                    </a:ln>
+                  </pic:spPr>
+                </pic:pic>
+              </a:graphicData>
+            </a:graphic>
+          </wp:inline>
+        </w:drawing>
+      </w:r>
+    </w:p>
+    <w:p>
+      <w:pPr>
+        <w:pStyle w:val="Legenda"/>
+        <w:jc w:val="center"/>
+        <w:rPr>
+          <w:sz w:val="24"/>
+          <w:szCs w:val="24"/>
+        </w:rPr>
+      </w:pPr>
+      <w:r>
+        <w:t xml:space="preserve">Rysunek </w:t>
+      </w:r>
+      <w:r>
+        <w:fldChar w:fldCharType="begin"/>
+      </w:r>
+      <w:r>
+        <w:instrText xml:space="preserve"> SEQ Rysunek \* ARABIC </w:instrText>
+      </w:r>
+      <w:r>
+        <w:fldChar w:fldCharType="separate"/>
+      </w:r>
+      <w:r>
+        <w:rPr>
+          <w:noProof/>
+        </w:rPr>
+        <w:t>5</w:t>
+      </w:r>
+      <w:r>
+        <w:rPr>
+          <w:noProof/>
+        </w:rPr>
+        <w:fldChar w:fldCharType="end"/>
+      </w:r>
+      <w:r>
+        <w:t xml:space="preserve"> Okno powitalne aplikacji.</w:t>
+      </w:r>
+    </w:p>
+    <w:p>
+      <w:pPr>
+        <w:rPr>
+          <w:sz w:val="24"/>
+          <w:szCs w:val="24"/>
+        </w:rPr>
+      </w:pPr>
+    </w:p>
+    <w:p>
+      <w:pPr>
+        <w:rPr>
+          <w:sz w:val="24"/>
+          <w:szCs w:val="24"/>
+        </w:rPr>
+      </w:pPr>
+    </w:p>
+    <w:p>
+      <w:pPr>
+        <w:rPr>
+          <w:sz w:val="24"/>
+          <w:szCs w:val="24"/>
+        </w:rPr>
+      </w:pPr>
+    </w:p>
+    <w:p>
+      <w:pPr>
+        <w:ind w:firstLine="708"/>
+        <w:rPr>
+          <w:sz w:val="24"/>
+          <w:szCs w:val="24"/>
+        </w:rPr>
+      </w:pPr>
+      <w:r>
+        <w:rPr>
+          <w:sz w:val="24"/>
+          <w:szCs w:val="24"/>
+        </w:rPr>
+        <w:t>Powyższy rysunek przedstawia powitalny ekran aplikacji. Kliknięcie przycisku „wyszukaj sparowane urządzenia” spowoduje wyświetlenie się listy dostępnych urządzeń bluetooth.</w:t>
+      </w:r>
+    </w:p>
+    <w:p>
+      <w:pPr>
+        <w:ind w:firstLine="708"/>
+        <w:rPr>
+          <w:sz w:val="24"/>
+          <w:szCs w:val="24"/>
+        </w:rPr>
+      </w:pPr>
+      <w:r>
+        <w:rPr>
+          <w:sz w:val="24"/>
+          <w:szCs w:val="24"/>
+        </w:rPr>
+        <w:lastRenderedPageBreak/>
+        <w:t>Po kliknięciu na urządzenie HC-05 nastąpi próba połączenia z samochodzikiem.</w:t>
+      </w:r>
+    </w:p>
+    <w:p>
+      <w:pPr>
+        <w:rPr>
+          <w:sz w:val="24"/>
+          <w:szCs w:val="24"/>
+        </w:rPr>
+      </w:pPr>
+      <w:r>
+        <w:rPr>
+          <w:sz w:val="24"/>
+          <w:szCs w:val="24"/>
+        </w:rPr>
+        <w:t>Udana próba połączenia jest komunikowana poprzez napis „połączono” wyświetlany na ekranie. Podczas łączenia użytkownik widzi okienko postępu, mówiące o tym że próba nawiązania połączenia trwa.</w:t>
+      </w:r>
+    </w:p>
+    <w:p>
+      <w:pPr>
+        <w:rPr>
+          <w:sz w:val="24"/>
+          <w:szCs w:val="24"/>
+        </w:rPr>
+      </w:pPr>
+    </w:p>
+    <w:p>
+      <w:pPr>
+        <w:keepNext/>
+        <w:jc w:val="center"/>
+        <w:rPr>
+          <w:sz w:val="20"/>
+          <w:szCs w:val="20"/>
+        </w:rPr>
+      </w:pPr>
+      <w:r>
+        <w:rPr>
+          <w:noProof/>
+          <w:sz w:val="24"/>
+          <w:szCs w:val="24"/>
+          <w:vertAlign w:val="subscript"/>
+          <w:lang w:eastAsia="pl-PL"/>
+        </w:rPr>
+        <w:drawing>
+          <wp:inline distT="0" distB="0" distL="0" distR="0">
+            <wp:extent cx="2692400" cy="4487545"/>
+            <wp:effectExtent l="0" t="0" r="0" b="0"/>
+            <wp:docPr id="3" name="Obraz 3"/>
+            <wp:cNvGraphicFramePr>
+              <a:graphicFrameLocks xmlns:a="http://schemas.openxmlformats.org/drawingml/2006/main" noChangeAspect="1"/>
+            </wp:cNvGraphicFramePr>
+            <a:graphic xmlns:a="http://schemas.openxmlformats.org/drawingml/2006/main">
+              <a:graphicData uri="http://schemas.openxmlformats.org/drawingml/2006/picture">
+                <pic:pic xmlns:pic="http://schemas.openxmlformats.org/drawingml/2006/picture">
+                  <pic:nvPicPr>
+                    <pic:cNvPr id="0" name="Obraz 12"/>
+                    <pic:cNvPicPr>
+                      <a:picLocks noChangeAspect="1" noChangeArrowheads="1"/>
+                    </pic:cNvPicPr>
+                  </pic:nvPicPr>
+                  <pic:blipFill>
+                    <a:blip r:embed="rId11">
+                      <a:extLst>
+                        <a:ext uri="{28A0092B-C50C-407E-A947-70E740481C1C}">
+                          <a14:useLocalDpi xmlns:a14="http://schemas.microsoft.com/office/drawing/2010/main" val="0"/>
+                        </a:ext>
+                      </a:extLst>
+                    </a:blip>
+                    <a:srcRect/>
+                    <a:stretch>
+                      <a:fillRect/>
+                    </a:stretch>
+                  </pic:blipFill>
+                  <pic:spPr bwMode="auto">
+                    <a:xfrm>
+                      <a:off x="0" y="0"/>
+                      <a:ext cx="2692400" cy="4487545"/>
+                    </a:xfrm>
+                    <a:prstGeom prst="rect">
+                      <a:avLst/>
+                    </a:prstGeom>
+                    <a:noFill/>
+                    <a:ln>
+                      <a:noFill/>
+                    </a:ln>
+                  </pic:spPr>
+                </pic:pic>
+              </a:graphicData>
+            </a:graphic>
+          </wp:inline>
+        </w:drawing>
+      </w:r>
+    </w:p>
+    <w:p>
+      <w:pPr>
+        <w:pStyle w:val="Legenda"/>
+        <w:jc w:val="center"/>
+        <w:rPr>
+          <w:sz w:val="24"/>
+          <w:szCs w:val="24"/>
+          <w:vertAlign w:val="subscript"/>
+        </w:rPr>
+      </w:pPr>
+      <w:r>
+        <w:t xml:space="preserve">Rysunek </w:t>
+      </w:r>
+      <w:r>
+        <w:fldChar w:fldCharType="begin"/>
+      </w:r>
+      <w:r>
+        <w:instrText xml:space="preserve"> SEQ Rysunek \* ARABIC </w:instrText>
+      </w:r>
+      <w:r>
+        <w:fldChar w:fldCharType="separate"/>
+      </w:r>
+      <w:r>
+        <w:rPr>
+          <w:noProof/>
+        </w:rPr>
+        <w:t>6</w:t>
+      </w:r>
+      <w:r>
+        <w:rPr>
+          <w:noProof/>
+        </w:rPr>
+        <w:fldChar w:fldCharType="end"/>
+      </w:r>
+      <w:r>
+        <w:t xml:space="preserve"> Okno sterowania samochodzikiem.</w:t>
+      </w:r>
+    </w:p>
+    <w:p>
+      <w:pPr>
+        <w:rPr>
+          <w:rFonts w:cs="Times New Roman"/>
+          <w:sz w:val="24"/>
+          <w:szCs w:val="24"/>
+          <w:vertAlign w:val="subscript"/>
+        </w:rPr>
+      </w:pPr>
+    </w:p>
+    <w:p>
+      <w:pPr>
+        <w:rPr>
+          <w:rFonts w:cs="Times New Roman"/>
+          <w:sz w:val="24"/>
+          <w:szCs w:val="24"/>
+        </w:rPr>
+      </w:pPr>
+    </w:p>
+    <w:p>
+      <w:pPr>
+        <w:ind w:firstLine="708"/>
+        <w:rPr>
+          <w:rFonts w:cs="Times New Roman"/>
+          <w:sz w:val="24"/>
+          <w:szCs w:val="24"/>
+        </w:rPr>
+      </w:pPr>
+      <w:r>
+        <w:rPr>
+          <w:rFonts w:cs="Times New Roman"/>
+          <w:sz w:val="24"/>
+          <w:szCs w:val="24"/>
+        </w:rPr>
+        <w:t>Po udanej próbie połączenia na ekranie ukazuje się powyższy widok – docelowo joystick. Aktualnie jest to kółko, którego dotknięcie w danym miejscu powoduje przesyłanie współrzędnych o kierunku i przyspieszeniu do modułu HC-05.</w:t>
+      </w:r>
+    </w:p>
+    <w:p>
+      <w:pPr>
+        <w:rPr>
+          <w:rFonts w:cs="Times New Roman"/>
+          <w:sz w:val="24"/>
+          <w:szCs w:val="24"/>
+        </w:rPr>
+      </w:pPr>
+      <w:r>
+        <w:rPr>
+          <w:rFonts w:cs="Times New Roman"/>
+          <w:sz w:val="24"/>
+          <w:szCs w:val="24"/>
+        </w:rPr>
+        <w:t>Widok ten zostanie ostatecznie wzbogacony o dodatkowe przyciski i funkcje typu: włączanie świateł.</w:t>
+      </w:r>
+    </w:p>
+    <w:p>
+      <w:pPr>
+        <w:rPr>
+          <w:rFonts w:cs="Times New Roman"/>
+          <w:sz w:val="24"/>
+          <w:szCs w:val="24"/>
+        </w:rPr>
+      </w:pPr>
+    </w:p>
+    <w:p>
+      <w:pPr>
+        <w:rPr>
+          <w:rFonts w:cs="Times New Roman"/>
+          <w:sz w:val="24"/>
+          <w:szCs w:val="24"/>
+        </w:rPr>
+      </w:pPr>
+    </w:p>
+    <w:p>
+      <w:pPr>
+        <w:rPr>
+          <w:rFonts w:cs="Times New Roman"/>
+          <w:sz w:val="24"/>
+          <w:szCs w:val="24"/>
+        </w:rPr>
+      </w:pPr>
+      <w:r>
+        <w:rPr>
+          <w:rFonts w:cs="Times New Roman"/>
+          <w:sz w:val="24"/>
+          <w:szCs w:val="24"/>
+        </w:rPr>
+        <w:lastRenderedPageBreak/>
+        <w:t xml:space="preserve">Realizacja połączenia bluetooth odbywa </w:t>
+      </w:r>
+      <w:proofErr w:type="spellStart"/>
+      <w:r>
+        <w:rPr>
+          <w:rFonts w:cs="Times New Roman"/>
+          <w:sz w:val="24"/>
+          <w:szCs w:val="24"/>
+        </w:rPr>
+        <w:t>sięt</w:t>
+      </w:r>
+      <w:proofErr w:type="spellEnd"/>
+      <w:r>
+        <w:rPr>
+          <w:rFonts w:cs="Times New Roman"/>
+          <w:sz w:val="24"/>
+          <w:szCs w:val="24"/>
+        </w:rPr>
+        <w:t xml:space="preserve"> w osobnym niż interfejs graficzny wątku działającym w tle aplikacji. Aplikacja posiada również dodatkowy wątek do wysyłania pozycji </w:t>
+      </w:r>
+      <w:proofErr w:type="spellStart"/>
+      <w:r>
+        <w:rPr>
+          <w:rFonts w:cs="Times New Roman"/>
+          <w:sz w:val="24"/>
+          <w:szCs w:val="24"/>
+        </w:rPr>
+        <w:t>joystick’a</w:t>
+      </w:r>
+      <w:proofErr w:type="spellEnd"/>
+      <w:r>
+        <w:rPr>
+          <w:rFonts w:cs="Times New Roman"/>
+          <w:sz w:val="24"/>
+          <w:szCs w:val="24"/>
+        </w:rPr>
+        <w:t xml:space="preserve">, - aby nie był blokowany interfejs użytkownika. </w:t>
+      </w:r>
+    </w:p>
+    <w:p>
+      <w:pPr>
+        <w:rPr>
+          <w:rFonts w:cs="Times New Roman"/>
+          <w:sz w:val="24"/>
+          <w:szCs w:val="24"/>
+        </w:rPr>
+      </w:pPr>
+      <w:r>
+        <w:rPr>
+          <w:rFonts w:cs="Times New Roman"/>
+          <w:sz w:val="24"/>
+          <w:szCs w:val="24"/>
+        </w:rPr>
+        <w:t>Aktualnie telefon z zainstalowaną aplikacją poprawnie łączy się z modułem HC-05 i wysyła informacje.</w:t>
+      </w:r>
+    </w:p>
+    <w:p/>
     <w:p/>
     <w:p>
       <w:pPr>
@@ -1212,11 +1687,11 @@
           <w:numId w:val="1"/>
         </w:numPr>
       </w:pPr>
-      <w:bookmarkStart w:id="4" w:name="_Toc516519784"/>
+      <w:bookmarkStart w:id="5" w:name="_Toc516519784"/>
       <w:r>
         <w:t>Dostępne funkcjonalności.</w:t>
       </w:r>
-      <w:bookmarkEnd w:id="4"/>
+      <w:bookmarkEnd w:id="5"/>
     </w:p>
     <w:p/>
     <w:p>
@@ -1232,12 +1707,12 @@
           <w:numId w:val="1"/>
         </w:numPr>
       </w:pPr>
-      <w:bookmarkStart w:id="5" w:name="_Toc516519785"/>
+      <w:bookmarkStart w:id="6" w:name="_Toc516519785"/>
       <w:r>
         <w:lastRenderedPageBreak/>
         <w:t>FAQ.</w:t>
       </w:r>
-      <w:bookmarkEnd w:id="5"/>
+      <w:bookmarkEnd w:id="6"/>
     </w:p>
     <w:p/>
     <w:p>
@@ -1264,7 +1739,7 @@
 </file>
 
 <file path=word/numbering.xml><?xml version="1.0" encoding="utf-8"?>
-<w:numbering xmlns:ve="http://schemas.openxmlformats.org/markup-compatibility/2006" xmlns:o="urn:schemas-microsoft-com:office:office" xmlns:r="http://schemas.openxmlformats.org/officeDocument/2006/relationships" xmlns:m="http://schemas.openxmlformats.org/officeDocument/2006/math" xmlns:v="urn:schemas-microsoft-com:vml" xmlns:wp="http://schemas.openxmlformats.org/drawingml/2006/wordprocessingDrawing" xmlns:w10="urn:schemas-microsoft-com:office:word" xmlns:w="http://schemas.openxmlformats.org/wordprocessingml/2006/main" xmlns:wne="http://schemas.microsoft.com/office/word/2006/wordml">
+<w:numbering xmlns:wpc="http://schemas.microsoft.com/office/word/2010/wordprocessingCanvas" xmlns:mc="http://schemas.openxmlformats.org/markup-compatibility/2006" xmlns:o="urn:schemas-microsoft-com:office:office" xmlns:r="http://schemas.openxmlformats.org/officeDocument/2006/relationships" xmlns:m="http://schemas.openxmlformats.org/officeDocument/2006/math" xmlns:v="urn:schemas-microsoft-com:vml" xmlns:wp14="http://schemas.microsoft.com/office/word/2010/wordprocessingDrawing" xmlns:wp="http://schemas.openxmlformats.org/drawingml/2006/wordprocessingDrawing" xmlns:w10="urn:schemas-microsoft-com:office:word" xmlns:w="http://schemas.openxmlformats.org/wordprocessingml/2006/main" xmlns:w14="http://schemas.microsoft.com/office/word/2010/wordml" xmlns:wpg="http://schemas.microsoft.com/office/word/2010/wordprocessingGroup" xmlns:wpi="http://schemas.microsoft.com/office/word/2010/wordprocessingInk" xmlns:wne="http://schemas.microsoft.com/office/word/2006/wordml" xmlns:wps="http://schemas.microsoft.com/office/word/2010/wordprocessingShape" mc:Ignorable="w14 wp14">
   <w:abstractNum w:abstractNumId="0">
     <w:nsid w:val="309E6C90"/>
     <w:multiLevelType w:val="hybridMultilevel"/>
@@ -1474,7 +1949,7 @@
 </file>
 
 <file path=word/styles.xml><?xml version="1.0" encoding="utf-8"?>
-<w:styles xmlns:r="http://schemas.openxmlformats.org/officeDocument/2006/relationships" xmlns:w="http://schemas.openxmlformats.org/wordprocessingml/2006/main">
+<w:styles xmlns:mc="http://schemas.openxmlformats.org/markup-compatibility/2006" xmlns:r="http://schemas.openxmlformats.org/officeDocument/2006/relationships" xmlns:w="http://schemas.openxmlformats.org/wordprocessingml/2006/main" xmlns:w14="http://schemas.microsoft.com/office/word/2010/wordml" mc:Ignorable="w14">
   <w:docDefaults>
     <w:rPrDefault>
       <w:rPr>
@@ -1671,7 +2146,6 @@
     <w:uiPriority w:val="99"/>
     <w:semiHidden/>
     <w:unhideWhenUsed/>
-    <w:qFormat/>
     <w:tblPr>
       <w:tblInd w:w="0" w:type="dxa"/>
       <w:tblCellMar>
@@ -1779,6 +2253,217 @@
     <w:pPr>
       <w:spacing w:after="100"/>
     </w:pPr>
+  </w:style>
+  <w:style w:type="paragraph" w:styleId="Legenda">
+    <w:name w:val="caption"/>
+    <w:basedOn w:val="Normalny"/>
+    <w:next w:val="Normalny"/>
+    <w:uiPriority w:val="35"/>
+    <w:semiHidden/>
+    <w:unhideWhenUsed/>
+    <w:qFormat/>
+    <w:rsid w:val="0016066A"/>
+    <w:pPr>
+      <w:spacing w:line="240" w:lineRule="auto"/>
+    </w:pPr>
+    <w:rPr>
+      <w:rFonts w:ascii="Times New Roman" w:hAnsi="Times New Roman"/>
+      <w:b/>
+      <w:bCs/>
+      <w:color w:val="4F81BD" w:themeColor="accent1"/>
+      <w:sz w:val="18"/>
+      <w:szCs w:val="18"/>
+    </w:rPr>
+  </w:style>
+</w:styles>
+</file>
+
+<file path=word/stylesWithEffects.xml><?xml version="1.0" encoding="utf-8"?>
+<w:styles xmlns:wpc="http://schemas.microsoft.com/office/word/2010/wordprocessingCanvas" xmlns:mc="http://schemas.openxmlformats.org/markup-compatibility/2006" xmlns:o="urn:schemas-microsoft-com:office:office" xmlns:r="http://schemas.openxmlformats.org/officeDocument/2006/relationships" xmlns:m="http://schemas.openxmlformats.org/officeDocument/2006/math" xmlns:v="urn:schemas-microsoft-com:vml" xmlns:wp14="http://schemas.microsoft.com/office/word/2010/wordprocessingDrawing" xmlns:wp="http://schemas.openxmlformats.org/drawingml/2006/wordprocessingDrawing" xmlns:w10="urn:schemas-microsoft-com:office:word" xmlns:w="http://schemas.openxmlformats.org/wordprocessingml/2006/main" xmlns:w14="http://schemas.microsoft.com/office/word/2010/wordml" xmlns:wpg="http://schemas.microsoft.com/office/word/2010/wordprocessingGroup" xmlns:wpi="http://schemas.microsoft.com/office/word/2010/wordprocessingInk" xmlns:wne="http://schemas.microsoft.com/office/word/2006/wordml" xmlns:wps="http://schemas.microsoft.com/office/word/2010/wordprocessingShape" mc:Ignorable="w14 wp14">
+  <w:docDefaults>
+    <w:rPrDefault>
+      <w:rPr>
+        <w:rFonts w:asciiTheme="minorHAnsi" w:eastAsiaTheme="minorEastAsia" w:hAnsiTheme="minorHAnsi" w:cstheme="minorBidi"/>
+        <w:sz w:val="22"/>
+        <w:szCs w:val="22"/>
+        <w:lang w:val="pl-PL" w:eastAsia="pl-PL" w:bidi="ar-SA"/>
+      </w:rPr>
+    </w:rPrDefault>
+    <w:pPrDefault>
+      <w:pPr>
+        <w:spacing w:after="200" w:line="276" w:lineRule="auto"/>
+      </w:pPr>
+    </w:pPrDefault>
+  </w:docDefaults>
+  <w:latentStyles w:defLockedState="0" w:defUIPriority="99" w:defSemiHidden="1" w:defUnhideWhenUsed="1" w:defQFormat="0" w:count="267">
+    <w:lsdException w:name="Normal" w:semiHidden="0" w:uiPriority="0" w:unhideWhenUsed="0" w:qFormat="1"/>
+    <w:lsdException w:name="heading 1" w:semiHidden="0" w:uiPriority="9" w:unhideWhenUsed="0" w:qFormat="1"/>
+    <w:lsdException w:name="heading 2" w:uiPriority="9" w:qFormat="1"/>
+    <w:lsdException w:name="heading 3" w:uiPriority="9" w:qFormat="1"/>
+    <w:lsdException w:name="heading 4" w:uiPriority="9" w:qFormat="1"/>
+    <w:lsdException w:name="heading 5" w:uiPriority="9" w:qFormat="1"/>
+    <w:lsdException w:name="heading 6" w:uiPriority="9" w:qFormat="1"/>
+    <w:lsdException w:name="heading 7" w:uiPriority="9" w:qFormat="1"/>
+    <w:lsdException w:name="heading 8" w:uiPriority="9" w:qFormat="1"/>
+    <w:lsdException w:name="heading 9" w:uiPriority="9" w:qFormat="1"/>
+    <w:lsdException w:name="toc 1" w:uiPriority="39"/>
+    <w:lsdException w:name="toc 2" w:uiPriority="39"/>
+    <w:lsdException w:name="toc 3" w:uiPriority="39"/>
+    <w:lsdException w:name="toc 4" w:uiPriority="39"/>
+    <w:lsdException w:name="toc 5" w:uiPriority="39"/>
+    <w:lsdException w:name="toc 6" w:uiPriority="39"/>
+    <w:lsdException w:name="toc 7" w:uiPriority="39"/>
+    <w:lsdException w:name="toc 8" w:uiPriority="39"/>
+    <w:lsdException w:name="toc 9" w:uiPriority="39"/>
+    <w:lsdException w:name="caption" w:uiPriority="35" w:qFormat="1"/>
+    <w:lsdException w:name="Title" w:semiHidden="0" w:uiPriority="10" w:unhideWhenUsed="0" w:qFormat="1"/>
+    <w:lsdException w:name="Default Paragraph Font" w:uiPriority="1"/>
+    <w:lsdException w:name="Subtitle" w:semiHidden="0" w:uiPriority="11" w:unhideWhenUsed="0" w:qFormat="1"/>
+    <w:lsdException w:name="Strong" w:semiHidden="0" w:uiPriority="22" w:unhideWhenUsed="0" w:qFormat="1"/>
+    <w:lsdException w:name="Emphasis" w:semiHidden="0" w:uiPriority="20" w:unhideWhenUsed="0" w:qFormat="1"/>
+    <w:lsdException w:name="Table Grid" w:semiHidden="0" w:uiPriority="59" w:unhideWhenUsed="0"/>
+    <w:lsdException w:name="Placeholder Text" w:unhideWhenUsed="0"/>
+    <w:lsdException w:name="No Spacing" w:semiHidden="0" w:uiPriority="1" w:unhideWhenUsed="0" w:qFormat="1"/>
+    <w:lsdException w:name="Light Shading" w:semiHidden="0" w:uiPriority="60" w:unhideWhenUsed="0"/>
+    <w:lsdException w:name="Light List" w:semiHidden="0" w:uiPriority="61" w:unhideWhenUsed="0"/>
+    <w:lsdException w:name="Light Grid" w:semiHidden="0" w:uiPriority="62" w:unhideWhenUsed="0"/>
+    <w:lsdException w:name="Medium Shading 1" w:semiHidden="0" w:uiPriority="63" w:unhideWhenUsed="0"/>
+    <w:lsdException w:name="Medium Shading 2" w:semiHidden="0" w:uiPriority="64" w:unhideWhenUsed="0"/>
+    <w:lsdException w:name="Medium List 1" w:semiHidden="0" w:uiPriority="65" w:unhideWhenUsed="0"/>
+    <w:lsdException w:name="Medium List 2" w:semiHidden="0" w:uiPriority="66" w:unhideWhenUsed="0"/>
+    <w:lsdException w:name="Medium Grid 1" w:semiHidden="0" w:uiPriority="67" w:unhideWhenUsed="0"/>
+    <w:lsdException w:name="Medium Grid 2" w:semiHidden="0" w:uiPriority="68" w:unhideWhenUsed="0"/>
+    <w:lsdException w:name="Medium Grid 3" w:semiHidden="0" w:uiPriority="69" w:unhideWhenUsed="0"/>
+    <w:lsdException w:name="Dark List" w:semiHidden="0" w:uiPriority="70" w:unhideWhenUsed="0"/>
+    <w:lsdException w:name="Colorful Shading" w:semiHidden="0" w:uiPriority="71" w:unhideWhenUsed="0"/>
+    <w:lsdException w:name="Colorful List" w:semiHidden="0" w:uiPriority="72" w:unhideWhenUsed="0"/>
+    <w:lsdException w:name="Colorful Grid" w:semiHidden="0" w:uiPriority="73" w:unhideWhenUsed="0"/>
+    <w:lsdException w:name="Light Shading Accent 1" w:semiHidden="0" w:uiPriority="60" w:unhideWhenUsed="0"/>
+    <w:lsdException w:name="Light List Accent 1" w:semiHidden="0" w:uiPriority="61" w:unhideWhenUsed="0"/>
+    <w:lsdException w:name="Light Grid Accent 1" w:semiHidden="0" w:uiPriority="62" w:unhideWhenUsed="0"/>
+    <w:lsdException w:name="Medium Shading 1 Accent 1" w:semiHidden="0" w:uiPriority="63" w:unhideWhenUsed="0"/>
+    <w:lsdException w:name="Medium Shading 2 Accent 1" w:semiHidden="0" w:uiPriority="64" w:unhideWhenUsed="0"/>
+    <w:lsdException w:name="Medium List 1 Accent 1" w:semiHidden="0" w:uiPriority="65" w:unhideWhenUsed="0"/>
+    <w:lsdException w:name="Revision" w:unhideWhenUsed="0"/>
+    <w:lsdException w:name="List Paragraph" w:semiHidden="0" w:uiPriority="34" w:unhideWhenUsed="0" w:qFormat="1"/>
+    <w:lsdException w:name="Quote" w:semiHidden="0" w:uiPriority="29" w:unhideWhenUsed="0" w:qFormat="1"/>
+    <w:lsdException w:name="Intense Quote" w:semiHidden="0" w:uiPriority="30" w:unhideWhenUsed="0" w:qFormat="1"/>
+    <w:lsdException w:name="Medium List 2 Accent 1" w:semiHidden="0" w:uiPriority="66" w:unhideWhenUsed="0"/>
+    <w:lsdException w:name="Medium Grid 1 Accent 1" w:semiHidden="0" w:uiPriority="67" w:unhideWhenUsed="0"/>
+    <w:lsdException w:name="Medium Grid 2 Accent 1" w:semiHidden="0" w:uiPriority="68" w:unhideWhenUsed="0"/>
+    <w:lsdException w:name="Medium Grid 3 Accent 1" w:semiHidden="0" w:uiPriority="69" w:unhideWhenUsed="0"/>
+    <w:lsdException w:name="Dark List Accent 1" w:semiHidden="0" w:uiPriority="70" w:unhideWhenUsed="0"/>
+    <w:lsdException w:name="Colorful Shading Accent 1" w:semiHidden="0" w:uiPriority="71" w:unhideWhenUsed="0"/>
+    <w:lsdException w:name="Colorful List Accent 1" w:semiHidden="0" w:uiPriority="72" w:unhideWhenUsed="0"/>
+    <w:lsdException w:name="Colorful Grid Accent 1" w:semiHidden="0" w:uiPriority="73" w:unhideWhenUsed="0"/>
+    <w:lsdException w:name="Light Shading Accent 2" w:semiHidden="0" w:uiPriority="60" w:unhideWhenUsed="0"/>
+    <w:lsdException w:name="Light List Accent 2" w:semiHidden="0" w:uiPriority="61" w:unhideWhenUsed="0"/>
+    <w:lsdException w:name="Light Grid Accent 2" w:semiHidden="0" w:uiPriority="62" w:unhideWhenUsed="0"/>
+    <w:lsdException w:name="Medium Shading 1 Accent 2" w:semiHidden="0" w:uiPriority="63" w:unhideWhenUsed="0"/>
+    <w:lsdException w:name="Medium Shading 2 Accent 2" w:semiHidden="0" w:uiPriority="64" w:unhideWhenUsed="0"/>
+    <w:lsdException w:name="Medium List 1 Accent 2" w:semiHidden="0" w:uiPriority="65" w:unhideWhenUsed="0"/>
+    <w:lsdException w:name="Medium List 2 Accent 2" w:semiHidden="0" w:uiPriority="66" w:unhideWhenUsed="0"/>
+    <w:lsdException w:name="Medium Grid 1 Accent 2" w:semiHidden="0" w:uiPriority="67" w:unhideWhenUsed="0"/>
+    <w:lsdException w:name="Medium Grid 2 Accent 2" w:semiHidden="0" w:uiPriority="68" w:unhideWhenUsed="0"/>
+    <w:lsdException w:name="Medium Grid 3 Accent 2" w:semiHidden="0" w:uiPriority="69" w:unhideWhenUsed="0"/>
+    <w:lsdException w:name="Dark List Accent 2" w:semiHidden="0" w:uiPriority="70" w:unhideWhenUsed="0"/>
+    <w:lsdException w:name="Colorful Shading Accent 2" w:semiHidden="0" w:uiPriority="71" w:unhideWhenUsed="0"/>
+    <w:lsdException w:name="Colorful List Accent 2" w:semiHidden="0" w:uiPriority="72" w:unhideWhenUsed="0"/>
+    <w:lsdException w:name="Colorful Grid Accent 2" w:semiHidden="0" w:uiPriority="73" w:unhideWhenUsed="0"/>
+    <w:lsdException w:name="Light Shading Accent 3" w:semiHidden="0" w:uiPriority="60" w:unhideWhenUsed="0"/>
+    <w:lsdException w:name="Light List Accent 3" w:semiHidden="0" w:uiPriority="61" w:unhideWhenUsed="0"/>
+    <w:lsdException w:name="Light Grid Accent 3" w:semiHidden="0" w:uiPriority="62" w:unhideWhenUsed="0"/>
+    <w:lsdException w:name="Medium Shading 1 Accent 3" w:semiHidden="0" w:uiPriority="63" w:unhideWhenUsed="0"/>
+    <w:lsdException w:name="Medium Shading 2 Accent 3" w:semiHidden="0" w:uiPriority="64" w:unhideWhenUsed="0"/>
+    <w:lsdException w:name="Medium List 1 Accent 3" w:semiHidden="0" w:uiPriority="65" w:unhideWhenUsed="0"/>
+    <w:lsdException w:name="Medium List 2 Accent 3" w:semiHidden="0" w:uiPriority="66" w:unhideWhenUsed="0"/>
+    <w:lsdException w:name="Medium Grid 1 Accent 3" w:semiHidden="0" w:uiPriority="67" w:unhideWhenUsed="0"/>
+    <w:lsdException w:name="Medium Grid 2 Accent 3" w:semiHidden="0" w:uiPriority="68" w:unhideWhenUsed="0"/>
+    <w:lsdException w:name="Medium Grid 3 Accent 3" w:semiHidden="0" w:uiPriority="69" w:unhideWhenUsed="0"/>
+    <w:lsdException w:name="Dark List Accent 3" w:semiHidden="0" w:uiPriority="70" w:unhideWhenUsed="0"/>
+    <w:lsdException w:name="Colorful Shading Accent 3" w:semiHidden="0" w:uiPriority="71" w:unhideWhenUsed="0"/>
+    <w:lsdException w:name="Colorful List Accent 3" w:semiHidden="0" w:uiPriority="72" w:unhideWhenUsed="0"/>
+    <w:lsdException w:name="Colorful Grid Accent 3" w:semiHidden="0" w:uiPriority="73" w:unhideWhenUsed="0"/>
+    <w:lsdException w:name="Light Shading Accent 4" w:semiHidden="0" w:uiPriority="60" w:unhideWhenUsed="0"/>
+    <w:lsdException w:name="Light List Accent 4" w:semiHidden="0" w:uiPriority="61" w:unhideWhenUsed="0"/>
+    <w:lsdException w:name="Light Grid Accent 4" w:semiHidden="0" w:uiPriority="62" w:unhideWhenUsed="0"/>
+    <w:lsdException w:name="Medium Shading 1 Accent 4" w:semiHidden="0" w:uiPriority="63" w:unhideWhenUsed="0"/>
+    <w:lsdException w:name="Medium Shading 2 Accent 4" w:semiHidden="0" w:uiPriority="64" w:unhideWhenUsed="0"/>
+    <w:lsdException w:name="Medium List 1 Accent 4" w:semiHidden="0" w:uiPriority="65" w:unhideWhenUsed="0"/>
+    <w:lsdException w:name="Medium List 2 Accent 4" w:semiHidden="0" w:uiPriority="66" w:unhideWhenUsed="0"/>
+    <w:lsdException w:name="Medium Grid 1 Accent 4" w:semiHidden="0" w:uiPriority="67" w:unhideWhenUsed="0"/>
+    <w:lsdException w:name="Medium Grid 2 Accent 4" w:semiHidden="0" w:uiPriority="68" w:unhideWhenUsed="0"/>
+    <w:lsdException w:name="Medium Grid 3 Accent 4" w:semiHidden="0" w:uiPriority="69" w:unhideWhenUsed="0"/>
+    <w:lsdException w:name="Dark List Accent 4" w:semiHidden="0" w:uiPriority="70" w:unhideWhenUsed="0"/>
+    <w:lsdException w:name="Colorful Shading Accent 4" w:semiHidden="0" w:uiPriority="71" w:unhideWhenUsed="0"/>
+    <w:lsdException w:name="Colorful List Accent 4" w:semiHidden="0" w:uiPriority="72" w:unhideWhenUsed="0"/>
+    <w:lsdException w:name="Colorful Grid Accent 4" w:semiHidden="0" w:uiPriority="73" w:unhideWhenUsed="0"/>
+    <w:lsdException w:name="Light Shading Accent 5" w:semiHidden="0" w:uiPriority="60" w:unhideWhenUsed="0"/>
+    <w:lsdException w:name="Light List Accent 5" w:semiHidden="0" w:uiPriority="61" w:unhideWhenUsed="0"/>
+    <w:lsdException w:name="Light Grid Accent 5" w:semiHidden="0" w:uiPriority="62" w:unhideWhenUsed="0"/>
+    <w:lsdException w:name="Medium Shading 1 Accent 5" w:semiHidden="0" w:uiPriority="63" w:unhideWhenUsed="0"/>
+    <w:lsdException w:name="Medium Shading 2 Accent 5" w:semiHidden="0" w:uiPriority="64" w:unhideWhenUsed="0"/>
+    <w:lsdException w:name="Medium List 1 Accent 5" w:semiHidden="0" w:uiPriority="65" w:unhideWhenUsed="0"/>
+    <w:lsdException w:name="Medium List 2 Accent 5" w:semiHidden="0" w:uiPriority="66" w:unhideWhenUsed="0"/>
+    <w:lsdException w:name="Medium Grid 1 Accent 5" w:semiHidden="0" w:uiPriority="67" w:unhideWhenUsed="0"/>
+    <w:lsdException w:name="Medium Grid 2 Accent 5" w:semiHidden="0" w:uiPriority="68" w:unhideWhenUsed="0"/>
+    <w:lsdException w:name="Medium Grid 3 Accent 5" w:semiHidden="0" w:uiPriority="69" w:unhideWhenUsed="0"/>
+    <w:lsdException w:name="Dark List Accent 5" w:semiHidden="0" w:uiPriority="70" w:unhideWhenUsed="0"/>
+    <w:lsdException w:name="Colorful Shading Accent 5" w:semiHidden="0" w:uiPriority="71" w:unhideWhenUsed="0"/>
+    <w:lsdException w:name="Colorful List Accent 5" w:semiHidden="0" w:uiPriority="72" w:unhideWhenUsed="0"/>
+    <w:lsdException w:name="Colorful Grid Accent 5" w:semiHidden="0" w:uiPriority="73" w:unhideWhenUsed="0"/>
+    <w:lsdException w:name="Light Shading Accent 6" w:semiHidden="0" w:uiPriority="60" w:unhideWhenUsed="0"/>
+    <w:lsdException w:name="Light List Accent 6" w:semiHidden="0" w:uiPriority="61" w:unhideWhenUsed="0"/>
+    <w:lsdException w:name="Light Grid Accent 6" w:semiHidden="0" w:uiPriority="62" w:unhideWhenUsed="0"/>
+    <w:lsdException w:name="Medium Shading 1 Accent 6" w:semiHidden="0" w:uiPriority="63" w:unhideWhenUsed="0"/>
+    <w:lsdException w:name="Medium Shading 2 Accent 6" w:semiHidden="0" w:uiPriority="64" w:unhideWhenUsed="0"/>
+    <w:lsdException w:name="Medium List 1 Accent 6" w:semiHidden="0" w:uiPriority="65" w:unhideWhenUsed="0"/>
+    <w:lsdException w:name="Medium List 2 Accent 6" w:semiHidden="0" w:uiPriority="66" w:unhideWhenUsed="0"/>
+    <w:lsdException w:name="Medium Grid 1 Accent 6" w:semiHidden="0" w:uiPriority="67" w:unhideWhenUsed="0"/>
+    <w:lsdException w:name="Medium Grid 2 Accent 6" w:semiHidden="0" w:uiPriority="68" w:unhideWhenUsed="0"/>
+    <w:lsdException w:name="Medium Grid 3 Accent 6" w:semiHidden="0" w:uiPriority="69" w:unhideWhenUsed="0"/>
+    <w:lsdException w:name="Dark List Accent 6" w:semiHidden="0" w:uiPriority="70" w:unhideWhenUsed="0"/>
+    <w:lsdException w:name="Colorful Shading Accent 6" w:semiHidden="0" w:uiPriority="71" w:unhideWhenUsed="0"/>
+    <w:lsdException w:name="Colorful List Accent 6" w:semiHidden="0" w:uiPriority="72" w:unhideWhenUsed="0"/>
+    <w:lsdException w:name="Colorful Grid Accent 6" w:semiHidden="0" w:uiPriority="73" w:unhideWhenUsed="0"/>
+    <w:lsdException w:name="Subtle Emphasis" w:semiHidden="0" w:uiPriority="19" w:unhideWhenUsed="0" w:qFormat="1"/>
+    <w:lsdException w:name="Intense Emphasis" w:semiHidden="0" w:uiPriority="21" w:unhideWhenUsed="0" w:qFormat="1"/>
+    <w:lsdException w:name="Subtle Reference" w:semiHidden="0" w:uiPriority="31" w:unhideWhenUsed="0" w:qFormat="1"/>
+    <w:lsdException w:name="Intense Reference" w:semiHidden="0" w:uiPriority="32" w:unhideWhenUsed="0" w:qFormat="1"/>
+    <w:lsdException w:name="Book Title" w:semiHidden="0" w:uiPriority="33" w:unhideWhenUsed="0" w:qFormat="1"/>
+    <w:lsdException w:name="Bibliography" w:uiPriority="37"/>
+    <w:lsdException w:name="TOC Heading" w:uiPriority="39" w:qFormat="1"/>
+  </w:latentStyles>
+  <w:style w:type="paragraph" w:default="1" w:styleId="Normalny">
+    <w:name w:val="Normal"/>
+    <w:qFormat/>
+  </w:style>
+  <w:style w:type="character" w:default="1" w:styleId="Domylnaczcionkaakapitu">
+    <w:name w:val="Default Paragraph Font"/>
+    <w:uiPriority w:val="1"/>
+    <w:semiHidden/>
+    <w:unhideWhenUsed/>
+  </w:style>
+  <w:style w:type="table" w:default="1" w:styleId="Standardowy">
+    <w:name w:val="Normal Table"/>
+    <w:uiPriority w:val="99"/>
+    <w:semiHidden/>
+    <w:unhideWhenUsed/>
+    <w:tblPr>
+      <w:tblInd w:w="0" w:type="dxa"/>
+      <w:tblCellMar>
+        <w:top w:w="0" w:type="dxa"/>
+        <w:left w:w="108" w:type="dxa"/>
+        <w:bottom w:w="0" w:type="dxa"/>
+        <w:right w:w="108" w:type="dxa"/>
+      </w:tblCellMar>
+    </w:tblPr>
+  </w:style>
+  <w:style w:type="numbering" w:default="1" w:styleId="Bezlisty">
+    <w:name w:val="No List"/>
+    <w:uiPriority w:val="99"/>
+    <w:semiHidden/>
+    <w:unhideWhenUsed/>
   </w:style>
 </w:styles>
 </file>
@@ -2071,7 +2756,7 @@
 </file>
 
 <file path=customXml/itemProps1.xml><?xml version="1.0" encoding="utf-8"?>
-<ds:datastoreItem xmlns:ds="http://schemas.openxmlformats.org/officeDocument/2006/customXml" ds:itemID="{B9DEAD95-0FB1-45F8-BA00-6AC7BBDA3BAE}">
+<ds:datastoreItem xmlns:ds="http://schemas.openxmlformats.org/officeDocument/2006/customXml" ds:itemID="{05FB566F-60E0-4D7B-9A48-601249EF26D1}">
   <ds:schemaRefs>
     <ds:schemaRef ds:uri="http://schemas.openxmlformats.org/officeDocument/2006/bibliography"/>
   </ds:schemaRefs>

</xml_diff>